<commit_message>
Upload respostas da NAC
acrescentar a resposta 3
</commit_message>
<xml_diff>
--- a/Documentação/PropostaSIColetaLixo.docx
+++ b/Documentação/PropostaSIColetaLixo.docx
@@ -85,8 +85,70 @@
         <w:t>, todas essas entregas serão feitas em Sprint, garantindo a satisfação do cliente.</w:t>
       </w:r>
     </w:p>
-    <w:p/>
-    <w:p/>
+    <w:p>
+      <w:pPr>
+        <w:jc w:val="both"/>
+        <w:rPr>
+          <w:rFonts w:ascii="Kohinoor Bangla Light" w:hAnsi="Kohinoor Bangla Light" w:cs="Kohinoor Bangla Light"/>
+        </w:rPr>
+      </w:pPr>
+    </w:p>
+    <w:p>
+      <w:pPr>
+        <w:jc w:val="both"/>
+        <w:rPr>
+          <w:rFonts w:ascii="Kohinoor Bangla Light" w:hAnsi="Kohinoor Bangla Light" w:cs="Kohinoor Bangla Light"/>
+        </w:rPr>
+      </w:pPr>
+      <w:r>
+        <w:rPr>
+          <w:rFonts w:ascii="Kohinoor Bangla Light" w:hAnsi="Kohinoor Bangla Light" w:cs="Kohinoor Bangla Light"/>
+        </w:rPr>
+        <w:t>3. Como comentado anteriormente</w:t>
+      </w:r>
+      <w:r>
+        <w:rPr>
+          <w:rFonts w:ascii="Kohinoor Bangla Light" w:hAnsi="Kohinoor Bangla Light" w:cs="Kohinoor Bangla Light"/>
+        </w:rPr>
+        <w:t xml:space="preserve"> de acordo com as necessidades do cliente</w:t>
+      </w:r>
+      <w:r>
+        <w:rPr>
+          <w:rFonts w:ascii="Kohinoor Bangla Light" w:hAnsi="Kohinoor Bangla Light" w:cs="Kohinoor Bangla Light"/>
+        </w:rPr>
+        <w:t xml:space="preserve"> o método ágil se encaixa muito bem neste projeto. Ele garante a entrega de pequenas partes do produto final da maneira mais rápida possível mantendo a qualidade desejada</w:t>
+      </w:r>
+      <w:r>
+        <w:rPr>
+          <w:rFonts w:ascii="Kohinoor Bangla Light" w:hAnsi="Kohinoor Bangla Light" w:cs="Kohinoor Bangla Light"/>
+        </w:rPr>
+        <w:t>. Possibilitando a compreensão das “dores” do c</w:t>
+      </w:r>
+      <w:r>
+        <w:rPr>
+          <w:rFonts w:ascii="Kohinoor Bangla Light" w:hAnsi="Kohinoor Bangla Light" w:cs="Kohinoor Bangla Light"/>
+        </w:rPr>
+        <w:t>liente, a comunicação constante com as partes envolvidas</w:t>
+      </w:r>
+      <w:r>
+        <w:rPr>
+          <w:rFonts w:ascii="Kohinoor Bangla Light" w:hAnsi="Kohinoor Bangla Light" w:cs="Kohinoor Bangla Light"/>
+        </w:rPr>
+        <w:t>, entregas no final de cada Sprint</w:t>
+      </w:r>
+      <w:r>
+        <w:rPr>
+          <w:rFonts w:ascii="Kohinoor Bangla Light" w:hAnsi="Kohinoor Bangla Light" w:cs="Kohinoor Bangla Light"/>
+        </w:rPr>
+        <w:t xml:space="preserve"> e o trabalho independente entre as equipes</w:t>
+      </w:r>
+      <w:r>
+        <w:rPr>
+          <w:rFonts w:ascii="Kohinoor Bangla Light" w:hAnsi="Kohinoor Bangla Light" w:cs="Kohinoor Bangla Light"/>
+        </w:rPr>
+        <w:t>.</w:t>
+      </w:r>
+    </w:p>
     <w:sectPr>
       <w:pgSz w:w="11900" w:h="16840"/>
       <w:pgMar w:top="1417" w:right="1701" w:bottom="1417" w:left="1701" w:header="708" w:footer="708" w:gutter="0"/>

</xml_diff>